<commit_message>
Capa-puntos de tipos de suelo agregada
</commit_message>
<xml_diff>
--- a/capas-listado.docx
+++ b/capas-listado.docx
@@ -469,13 +469,15 @@
               <w:jc w:val="center"/>
               <w:rPr>
                 <w:rFonts w:ascii="Arial" w:hAnsi="Arial" w:cs="Arial"/>
-                <w:sz w:val="24"/>
-                <w:szCs w:val="24"/>
-              </w:rPr>
-            </w:pPr>
-            <w:r>
-              <w:rPr>
-                <w:rFonts w:ascii="Arial" w:hAnsi="Arial" w:cs="Arial"/>
+                <w:strike/>
+                <w:sz w:val="24"/>
+                <w:szCs w:val="24"/>
+              </w:rPr>
+            </w:pPr>
+            <w:r>
+              <w:rPr>
+                <w:rFonts w:ascii="Arial" w:hAnsi="Arial" w:cs="Arial"/>
+                <w:strike/>
                 <w:sz w:val="24"/>
                 <w:szCs w:val="24"/>
               </w:rPr>
@@ -493,6 +495,7 @@
               <w:jc w:val="center"/>
               <w:rPr>
                 <w:rFonts w:ascii="Arial" w:hAnsi="Arial" w:cs="Arial"/>
+                <w:strike/>
                 <w:sz w:val="24"/>
                 <w:szCs w:val="24"/>
               </w:rPr>
@@ -509,13 +512,15 @@
               <w:jc w:val="center"/>
               <w:rPr>
                 <w:rFonts w:ascii="Arial" w:hAnsi="Arial" w:cs="Arial"/>
-                <w:sz w:val="24"/>
-                <w:szCs w:val="24"/>
-              </w:rPr>
-            </w:pPr>
-            <w:r>
-              <w:rPr>
-                <w:rFonts w:ascii="Arial" w:hAnsi="Arial" w:cs="Arial"/>
+                <w:strike/>
+                <w:sz w:val="24"/>
+                <w:szCs w:val="24"/>
+              </w:rPr>
+            </w:pPr>
+            <w:r>
+              <w:rPr>
+                <w:rFonts w:ascii="Arial" w:hAnsi="Arial" w:cs="Arial"/>
+                <w:strike/>
                 <w:sz w:val="24"/>
                 <w:szCs w:val="24"/>
               </w:rPr>
@@ -534,13 +539,15 @@
               <w:jc w:val="center"/>
               <w:rPr>
                 <w:rFonts w:ascii="Arial" w:hAnsi="Arial" w:cs="Arial"/>
-                <w:sz w:val="24"/>
-                <w:szCs w:val="24"/>
-              </w:rPr>
-            </w:pPr>
-            <w:r>
-              <w:rPr>
-                <w:rFonts w:ascii="Arial" w:hAnsi="Arial" w:cs="Arial"/>
+                <w:strike/>
+                <w:sz w:val="24"/>
+                <w:szCs w:val="24"/>
+              </w:rPr>
+            </w:pPr>
+            <w:r>
+              <w:rPr>
+                <w:rFonts w:ascii="Arial" w:hAnsi="Arial" w:cs="Arial"/>
+                <w:strike/>
                 <w:sz w:val="24"/>
                 <w:szCs w:val="24"/>
               </w:rPr>
@@ -1277,13 +1284,15 @@
               <w:jc w:val="center"/>
               <w:rPr>
                 <w:rFonts w:ascii="Arial" w:hAnsi="Arial" w:cs="Arial"/>
-                <w:sz w:val="24"/>
-                <w:szCs w:val="24"/>
-              </w:rPr>
-            </w:pPr>
-            <w:r>
-              <w:rPr>
-                <w:rFonts w:ascii="Arial" w:hAnsi="Arial" w:cs="Arial"/>
+                <w:strike/>
+                <w:sz w:val="24"/>
+                <w:szCs w:val="24"/>
+              </w:rPr>
+            </w:pPr>
+            <w:r>
+              <w:rPr>
+                <w:rFonts w:ascii="Arial" w:hAnsi="Arial" w:cs="Arial"/>
+                <w:strike/>
                 <w:sz w:val="24"/>
                 <w:szCs w:val="24"/>
               </w:rPr>
@@ -1301,6 +1310,7 @@
               <w:jc w:val="center"/>
               <w:rPr>
                 <w:rFonts w:ascii="Arial" w:hAnsi="Arial" w:cs="Arial"/>
+                <w:strike/>
                 <w:sz w:val="24"/>
                 <w:szCs w:val="24"/>
               </w:rPr>
@@ -1317,13 +1327,15 @@
               <w:jc w:val="center"/>
               <w:rPr>
                 <w:rFonts w:ascii="Arial" w:hAnsi="Arial" w:cs="Arial"/>
-                <w:sz w:val="24"/>
-                <w:szCs w:val="24"/>
-              </w:rPr>
-            </w:pPr>
-            <w:r>
-              <w:rPr>
-                <w:rFonts w:ascii="Arial" w:hAnsi="Arial" w:cs="Arial"/>
+                <w:strike/>
+                <w:sz w:val="24"/>
+                <w:szCs w:val="24"/>
+              </w:rPr>
+            </w:pPr>
+            <w:r>
+              <w:rPr>
+                <w:rFonts w:ascii="Arial" w:hAnsi="Arial" w:cs="Arial"/>
+                <w:strike/>
                 <w:sz w:val="24"/>
                 <w:szCs w:val="24"/>
               </w:rPr>
@@ -1342,13 +1354,15 @@
               <w:jc w:val="center"/>
               <w:rPr>
                 <w:rFonts w:ascii="Arial" w:hAnsi="Arial" w:cs="Arial"/>
-                <w:sz w:val="24"/>
-                <w:szCs w:val="24"/>
-              </w:rPr>
-            </w:pPr>
-            <w:r>
-              <w:rPr>
-                <w:rFonts w:ascii="Arial" w:hAnsi="Arial" w:cs="Arial"/>
+                <w:strike/>
+                <w:sz w:val="24"/>
+                <w:szCs w:val="24"/>
+              </w:rPr>
+            </w:pPr>
+            <w:r>
+              <w:rPr>
+                <w:rFonts w:ascii="Arial" w:hAnsi="Arial" w:cs="Arial"/>
+                <w:strike/>
                 <w:sz w:val="24"/>
                 <w:szCs w:val="24"/>
               </w:rPr>

</xml_diff>